<commit_message>
Edición cuaderno de estudio tema 3 grado 10
</commit_message>
<xml_diff>
--- a/fuentes/contenidos/grado10/guion03/MA_10_03_CO_REC100.docx
+++ b/fuentes/contenidos/grado10/guion03/MA_10_03_CO_REC100.docx
@@ -225,21 +225,12 @@
       </w:r>
       <w:r>
         <w:rPr>
-          <w:rFonts w:ascii="Arial" w:eastAsia="MS Mincho" w:hAnsi="Arial" w:cs="Times New Roman"/>
-          <w:sz w:val="18"/>
-          <w:szCs w:val="18"/>
-          <w:lang w:val="es-ES_tradnl"/>
-        </w:rPr>
-        <w:t>Ángulos del segundo</w:t>
-      </w:r>
-      <w:r>
-        <w:rPr>
-          <w:rFonts w:ascii="Arial" w:eastAsia="MS Mincho" w:hAnsi="Arial" w:cs="Times New Roman"/>
-          <w:sz w:val="18"/>
-          <w:szCs w:val="18"/>
-          <w:lang w:val="es-ES_tradnl"/>
-        </w:rPr>
-        <w:t xml:space="preserve"> cuadrante.</w:t>
+          <w:rFonts w:ascii="Arial" w:hAnsi="Arial"/>
+          <w:sz w:val="18"/>
+          <w:szCs w:val="18"/>
+          <w:lang w:val="es-ES_tradnl"/>
+        </w:rPr>
+        <w:t>Ángulos en el tercer cuadrante</w:t>
       </w:r>
     </w:p>
     <w:p>
@@ -274,7 +265,7 @@
     <w:p>
       <w:pPr>
         <w:rPr>
-          <w:rFonts w:ascii="Arial" w:eastAsia="Cambria" w:hAnsi="Arial" w:cs="Times New Roman"/>
+          <w:rFonts w:ascii="Arial" w:hAnsi="Arial"/>
           <w:sz w:val="18"/>
           <w:szCs w:val="18"/>
           <w:lang w:val="es-ES_tradnl"/>
@@ -317,7 +308,7 @@
           <w:szCs w:val="18"/>
           <w:lang w:val="es-ES_tradnl"/>
         </w:rPr>
-        <w:t>.</w:t>
+        <w:t xml:space="preserve"> </w:t>
       </w:r>
       <w:r>
         <w:rPr>
@@ -326,7 +317,7 @@
           <w:szCs w:val="18"/>
           <w:lang w:val="es-ES_tradnl"/>
         </w:rPr>
-        <w:t xml:space="preserve"> Se relacionan   las razones trigonométricas  de un ángulo   dado  en  </w:t>
+        <w:t xml:space="preserve">Encuentra las  razones trigonométricas del   ángulo </w:t>
       </w:r>
       <w:r>
         <w:rPr>
@@ -335,7 +326,16 @@
           <w:szCs w:val="18"/>
           <w:lang w:val="es-ES_tradnl"/>
         </w:rPr>
-        <w:t>radianes del segundo  cuadrante</w:t>
+        <w:t>240°</w:t>
+      </w:r>
+      <w:r>
+        <w:rPr>
+          <w:rFonts w:ascii="Arial" w:eastAsia="Cambria" w:hAnsi="Arial" w:cs="Times New Roman"/>
+          <w:sz w:val="18"/>
+          <w:szCs w:val="18"/>
+          <w:lang w:val="es-ES_tradnl"/>
+        </w:rPr>
+        <w:t xml:space="preserve">   </w:t>
       </w:r>
     </w:p>
     <w:p>
@@ -347,15 +347,6 @@
           <w:lang w:val="es-ES_tradnl"/>
         </w:rPr>
       </w:pPr>
-      <w:r>
-        <w:rPr>
-          <w:rFonts w:ascii="Arial" w:hAnsi="Arial" w:cs="Arial"/>
-          <w:sz w:val="18"/>
-          <w:szCs w:val="18"/>
-          <w:lang w:val="es-ES_tradnl"/>
-        </w:rPr>
-        <w:t xml:space="preserve"> </w:t>
-      </w:r>
     </w:p>
     <w:p>
       <w:pPr>
@@ -513,16 +504,25 @@
           <w:szCs w:val="18"/>
           <w:lang w:val="es-ES_tradnl"/>
         </w:rPr>
-        <w:t xml:space="preserve"> 10</w:t>
-      </w:r>
-      <w:r>
-        <w:rPr>
-          <w:rFonts w:ascii="Arial" w:hAnsi="Arial"/>
-          <w:sz w:val="18"/>
-          <w:szCs w:val="18"/>
-          <w:lang w:val="es-ES_tradnl"/>
-        </w:rPr>
-        <w:t xml:space="preserve"> minutos.</w:t>
+        <w:t xml:space="preserve"> </w:t>
+      </w:r>
+      <w:r>
+        <w:rPr>
+          <w:rFonts w:ascii="Arial" w:hAnsi="Arial"/>
+          <w:sz w:val="18"/>
+          <w:szCs w:val="18"/>
+          <w:lang w:val="es-ES_tradnl"/>
+        </w:rPr>
+        <w:t>1</w:t>
+      </w:r>
+      <w:r>
+        <w:rPr>
+          <w:rFonts w:ascii="Arial" w:hAnsi="Arial"/>
+          <w:sz w:val="18"/>
+          <w:szCs w:val="18"/>
+          <w:lang w:val="es-ES_tradnl"/>
+        </w:rPr>
+        <w:t>5 minutos</w:t>
       </w:r>
     </w:p>
     <w:p>
@@ -2188,6 +2188,16 @@
         </w:rPr>
         <w:t xml:space="preserve"> caracteres máx.)</w:t>
       </w:r>
+    </w:p>
+    <w:p>
+      <w:pPr>
+        <w:rPr>
+          <w:rFonts w:ascii="Arial" w:hAnsi="Arial"/>
+          <w:sz w:val="18"/>
+          <w:szCs w:val="18"/>
+          <w:lang w:val="es-ES_tradnl"/>
+        </w:rPr>
+      </w:pPr>
       <w:r>
         <w:rPr>
           <w:rFonts w:ascii="Arial" w:hAnsi="Arial"/>
@@ -2197,33 +2207,14 @@
         </w:rPr>
         <w:t xml:space="preserve"> </w:t>
       </w:r>
-    </w:p>
-    <w:p>
-      <w:pPr>
-        <w:rPr>
-          <w:rFonts w:ascii="Arial" w:hAnsi="Arial"/>
-          <w:sz w:val="18"/>
-          <w:szCs w:val="18"/>
-          <w:lang w:val="es-ES_tradnl"/>
-        </w:rPr>
-      </w:pPr>
-      <w:r>
-        <w:rPr>
-          <w:rFonts w:ascii="Arial" w:eastAsia="MS Mincho" w:hAnsi="Arial" w:cs="Times New Roman"/>
-          <w:sz w:val="18"/>
-          <w:szCs w:val="18"/>
-          <w:lang w:val="es-ES_tradnl"/>
-        </w:rPr>
-        <w:t>Ángulos del segundo</w:t>
-      </w:r>
-      <w:r>
-        <w:rPr>
-          <w:rFonts w:ascii="Arial" w:eastAsia="MS Mincho" w:hAnsi="Arial" w:cs="Times New Roman"/>
-          <w:sz w:val="18"/>
-          <w:szCs w:val="18"/>
-          <w:lang w:val="es-ES_tradnl"/>
-        </w:rPr>
-        <w:t xml:space="preserve"> cuadrante</w:t>
+      <w:r>
+        <w:rPr>
+          <w:rFonts w:ascii="Arial" w:hAnsi="Arial"/>
+          <w:sz w:val="18"/>
+          <w:szCs w:val="18"/>
+          <w:lang w:val="es-ES_tradnl"/>
+        </w:rPr>
+        <w:t>Ángulos en el tercer cuadrante</w:t>
       </w:r>
     </w:p>
     <w:p>
@@ -2421,7 +2412,7 @@
           <w:szCs w:val="18"/>
           <w:lang w:val="es-ES_tradnl"/>
         </w:rPr>
-        <w:t>Relaciona la  razón  trigonométrica  con su respectivo  valor.</w:t>
+        <w:t>Relaciona la razón trigonométrica con su respectivo valor</w:t>
       </w:r>
     </w:p>
     <w:p>
@@ -2473,15 +2464,6 @@
           <w:lang w:val="es-ES_tradnl"/>
         </w:rPr>
         <w:t xml:space="preserve"> (ventana flotante)</w:t>
-      </w:r>
-      <w:r>
-        <w:rPr>
-          <w:rFonts w:ascii="Arial" w:hAnsi="Arial"/>
-          <w:sz w:val="18"/>
-          <w:szCs w:val="18"/>
-          <w:lang w:val="es-ES_tradnl"/>
-        </w:rPr>
-        <w:t xml:space="preserve"> </w:t>
       </w:r>
     </w:p>
     <w:p>
@@ -2953,7 +2935,7 @@
                 <w:szCs w:val="18"/>
                 <w:lang w:val="es-ES_tradnl"/>
               </w:rPr>
-              <w:t>sen</w:t>
+              <w:t>cosec</w:t>
             </w:r>
             <w:proofErr w:type="spellEnd"/>
             <w:r>
@@ -2963,25 +2945,7 @@
                 <w:szCs w:val="18"/>
                 <w:lang w:val="es-ES_tradnl"/>
               </w:rPr>
-              <w:t xml:space="preserve"> 3</w:t>
-            </w:r>
-            <w:r>
-              <w:rPr>
-                <w:rFonts w:ascii="Arial" w:hAnsi="Arial" w:cs="Arial"/>
-                <w:sz w:val="18"/>
-                <w:szCs w:val="18"/>
-                <w:lang w:val="es-ES_tradnl"/>
-              </w:rPr>
-              <w:t>π</w:t>
-            </w:r>
-            <w:r>
-              <w:rPr>
-                <w:rFonts w:ascii="Arial" w:hAnsi="Arial"/>
-                <w:sz w:val="18"/>
-                <w:szCs w:val="18"/>
-                <w:lang w:val="es-ES_tradnl"/>
-              </w:rPr>
-              <w:t xml:space="preserve">/4  </w:t>
+              <w:t xml:space="preserve"> 240°</w:t>
             </w:r>
           </w:p>
         </w:tc>
@@ -2992,14 +2956,23 @@
           </w:tcPr>
           <w:p>
             <w:pPr>
-              <w:jc w:val="center"/>
-              <w:rPr>
-                <w:rFonts w:ascii="Arial" w:hAnsi="Arial"/>
-                <w:sz w:val="18"/>
-                <w:szCs w:val="18"/>
-                <w:lang w:val="es-ES_tradnl"/>
-              </w:rPr>
-            </w:pPr>
+              <w:pStyle w:val="Prrafodelista"/>
+              <w:rPr>
+                <w:rFonts w:ascii="Arial" w:hAnsi="Arial"/>
+                <w:sz w:val="18"/>
+                <w:szCs w:val="18"/>
+                <w:lang w:val="es-ES_tradnl"/>
+              </w:rPr>
+            </w:pPr>
+            <w:r>
+              <w:rPr>
+                <w:rFonts w:ascii="Arial" w:hAnsi="Arial"/>
+                <w:sz w:val="18"/>
+                <w:szCs w:val="18"/>
+                <w:lang w:val="es-ES_tradnl"/>
+              </w:rPr>
+              <w:t>-2</w:t>
+            </w:r>
             <w:r>
               <w:rPr>
                 <w:rFonts w:ascii="Arial" w:hAnsi="Arial" w:cs="Arial"/>
@@ -3016,7 +2989,7 @@
                 <w:szCs w:val="18"/>
                 <w:lang w:val="es-ES_tradnl"/>
               </w:rPr>
-              <w:t xml:space="preserve">2 / 2 </w:t>
+              <w:t>3 /3</w:t>
             </w:r>
           </w:p>
         </w:tc>
@@ -3072,6 +3045,15 @@
                 <w:lang w:val="es-ES_tradnl"/>
               </w:rPr>
             </w:pPr>
+            <w:r>
+              <w:rPr>
+                <w:rFonts w:ascii="Arial" w:hAnsi="Arial"/>
+                <w:sz w:val="18"/>
+                <w:szCs w:val="18"/>
+                <w:lang w:val="es-ES_tradnl"/>
+              </w:rPr>
+              <w:t xml:space="preserve">  </w:t>
+            </w:r>
             <w:proofErr w:type="spellStart"/>
             <w:r>
               <w:rPr>
@@ -3080,7 +3062,7 @@
                 <w:szCs w:val="18"/>
                 <w:lang w:val="es-ES_tradnl"/>
               </w:rPr>
-              <w:t>cos</w:t>
+              <w:t>sec</w:t>
             </w:r>
             <w:proofErr w:type="spellEnd"/>
             <w:r>
@@ -3090,25 +3072,7 @@
                 <w:szCs w:val="18"/>
                 <w:lang w:val="es-ES_tradnl"/>
               </w:rPr>
-              <w:t xml:space="preserve"> 3</w:t>
-            </w:r>
-            <w:r>
-              <w:rPr>
-                <w:rFonts w:ascii="Arial" w:hAnsi="Arial" w:cs="Arial"/>
-                <w:sz w:val="18"/>
-                <w:szCs w:val="18"/>
-                <w:lang w:val="es-ES_tradnl"/>
-              </w:rPr>
-              <w:t>π</w:t>
-            </w:r>
-            <w:r>
-              <w:rPr>
-                <w:rFonts w:ascii="Arial" w:hAnsi="Arial"/>
-                <w:sz w:val="18"/>
-                <w:szCs w:val="18"/>
-                <w:lang w:val="es-ES_tradnl"/>
-              </w:rPr>
-              <w:t xml:space="preserve">/4 </w:t>
+              <w:t xml:space="preserve"> 240°</w:t>
             </w:r>
           </w:p>
         </w:tc>
@@ -3134,25 +3098,7 @@
                 <w:szCs w:val="18"/>
                 <w:lang w:val="es-ES_tradnl"/>
               </w:rPr>
-              <w:t>-</w:t>
-            </w:r>
-            <w:r>
-              <w:rPr>
-                <w:rFonts w:ascii="Arial" w:hAnsi="Arial" w:cs="Arial"/>
-                <w:sz w:val="18"/>
-                <w:szCs w:val="18"/>
-                <w:lang w:val="es-ES_tradnl"/>
-              </w:rPr>
-              <w:t>√</w:t>
-            </w:r>
-            <w:r>
-              <w:rPr>
-                <w:rFonts w:ascii="Arial" w:hAnsi="Arial"/>
-                <w:sz w:val="18"/>
-                <w:szCs w:val="18"/>
-                <w:lang w:val="es-ES_tradnl"/>
-              </w:rPr>
-              <w:t>2 / 2</w:t>
+              <w:t>-2</w:t>
             </w:r>
           </w:p>
         </w:tc>
@@ -3203,41 +3149,34 @@
                 <w:lang w:val="es-ES_tradnl"/>
               </w:rPr>
             </w:pPr>
-            <w:r>
-              <w:rPr>
-                <w:rFonts w:ascii="Arial" w:hAnsi="Arial"/>
-                <w:sz w:val="18"/>
-                <w:szCs w:val="18"/>
-                <w:lang w:val="es-ES_tradnl"/>
-              </w:rPr>
-              <w:t xml:space="preserve">tan </w:t>
-            </w:r>
-            <w:r>
-              <w:rPr>
-                <w:rFonts w:ascii="Arial" w:hAnsi="Arial"/>
-                <w:sz w:val="18"/>
-                <w:szCs w:val="18"/>
-                <w:lang w:val="es-ES_tradnl"/>
-              </w:rPr>
-              <w:t>3</w:t>
-            </w:r>
-            <w:r>
-              <w:rPr>
-                <w:rFonts w:ascii="Arial" w:hAnsi="Arial" w:cs="Arial"/>
-                <w:sz w:val="18"/>
-                <w:szCs w:val="18"/>
-                <w:lang w:val="es-ES_tradnl"/>
-              </w:rPr>
-              <w:t>π</w:t>
-            </w:r>
-            <w:r>
-              <w:rPr>
-                <w:rFonts w:ascii="Arial" w:hAnsi="Arial"/>
-                <w:sz w:val="18"/>
-                <w:szCs w:val="18"/>
-                <w:lang w:val="es-ES_tradnl"/>
-              </w:rPr>
-              <w:t>/4</w:t>
+            <w:proofErr w:type="spellStart"/>
+            <w:r>
+              <w:rPr>
+                <w:rFonts w:ascii="Arial" w:hAnsi="Arial"/>
+                <w:sz w:val="18"/>
+                <w:szCs w:val="18"/>
+                <w:lang w:val="es-ES_tradnl"/>
+              </w:rPr>
+              <w:t>co</w:t>
+            </w:r>
+            <w:r>
+              <w:rPr>
+                <w:rFonts w:ascii="Arial" w:hAnsi="Arial"/>
+                <w:sz w:val="18"/>
+                <w:szCs w:val="18"/>
+                <w:lang w:val="es-ES_tradnl"/>
+              </w:rPr>
+              <w:t>tg</w:t>
+            </w:r>
+            <w:proofErr w:type="spellEnd"/>
+            <w:r>
+              <w:rPr>
+                <w:rFonts w:ascii="Arial" w:hAnsi="Arial"/>
+                <w:sz w:val="18"/>
+                <w:szCs w:val="18"/>
+                <w:lang w:val="es-ES_tradnl"/>
+              </w:rPr>
+              <w:t xml:space="preserve"> 240°</w:t>
             </w:r>
           </w:p>
         </w:tc>
@@ -3248,23 +3187,30 @@
           </w:tcPr>
           <w:p>
             <w:pPr>
-              <w:pStyle w:val="Prrafodelista"/>
-              <w:ind w:left="1080"/>
-              <w:rPr>
-                <w:rFonts w:ascii="Arial" w:hAnsi="Arial"/>
-                <w:sz w:val="18"/>
-                <w:szCs w:val="18"/>
-                <w:lang w:val="es-ES_tradnl"/>
-              </w:rPr>
-            </w:pPr>
-            <w:r>
-              <w:rPr>
-                <w:rFonts w:ascii="Arial" w:hAnsi="Arial"/>
-                <w:sz w:val="18"/>
-                <w:szCs w:val="18"/>
-                <w:lang w:val="es-ES_tradnl"/>
-              </w:rPr>
-              <w:t>-1</w:t>
+              <w:rPr>
+                <w:rFonts w:ascii="Arial" w:hAnsi="Arial"/>
+                <w:sz w:val="18"/>
+                <w:szCs w:val="18"/>
+                <w:lang w:val="es-ES_tradnl"/>
+              </w:rPr>
+            </w:pPr>
+            <w:r>
+              <w:rPr>
+                <w:rFonts w:ascii="Arial" w:hAnsi="Arial" w:cs="Arial"/>
+                <w:sz w:val="18"/>
+                <w:szCs w:val="18"/>
+                <w:lang w:val="es-ES_tradnl"/>
+              </w:rPr>
+              <w:t>√</w:t>
+            </w:r>
+            <w:r>
+              <w:rPr>
+                <w:rFonts w:ascii="Arial" w:hAnsi="Arial"/>
+                <w:sz w:val="18"/>
+                <w:szCs w:val="18"/>
+                <w:lang w:val="es-ES_tradnl"/>
+              </w:rPr>
+              <w:t>3/ 3</w:t>
             </w:r>
           </w:p>
         </w:tc>
@@ -3293,7 +3239,6 @@
                 <w:szCs w:val="18"/>
                 <w:lang w:val="es-ES_tradnl"/>
               </w:rPr>
-              <w:lastRenderedPageBreak/>
               <w:t>4</w:t>
             </w:r>
           </w:p>
@@ -3313,72 +3258,14 @@
                 <w:lang w:val="es-ES_tradnl"/>
               </w:rPr>
             </w:pPr>
-          </w:p>
-          <w:p>
-            <w:pPr>
-              <w:jc w:val="center"/>
-              <w:rPr>
-                <w:rFonts w:ascii="Arial" w:hAnsi="Arial"/>
-                <w:sz w:val="18"/>
-                <w:szCs w:val="18"/>
-                <w:lang w:val="es-ES_tradnl"/>
-              </w:rPr>
-            </w:pPr>
-            <w:proofErr w:type="spellStart"/>
-            <w:r>
-              <w:rPr>
-                <w:rFonts w:ascii="Arial" w:hAnsi="Arial"/>
-                <w:sz w:val="18"/>
-                <w:szCs w:val="18"/>
-                <w:lang w:val="es-ES_tradnl"/>
-              </w:rPr>
-              <w:t>cot</w:t>
-            </w:r>
-            <w:proofErr w:type="spellEnd"/>
-            <w:r>
-              <w:rPr>
-                <w:rFonts w:ascii="Arial" w:hAnsi="Arial"/>
-                <w:sz w:val="18"/>
-                <w:szCs w:val="18"/>
-                <w:lang w:val="es-ES_tradnl"/>
-              </w:rPr>
-              <w:t xml:space="preserve"> </w:t>
-            </w:r>
-            <w:r>
-              <w:rPr>
-                <w:rFonts w:ascii="Arial" w:hAnsi="Arial"/>
-                <w:sz w:val="18"/>
-                <w:szCs w:val="18"/>
-                <w:lang w:val="es-ES_tradnl"/>
-              </w:rPr>
-              <w:t>3</w:t>
-            </w:r>
-            <w:r>
-              <w:rPr>
-                <w:rFonts w:ascii="Arial" w:hAnsi="Arial" w:cs="Arial"/>
-                <w:sz w:val="18"/>
-                <w:szCs w:val="18"/>
-                <w:lang w:val="es-ES_tradnl"/>
-              </w:rPr>
-              <w:t>π</w:t>
-            </w:r>
-            <w:r>
-              <w:rPr>
-                <w:rFonts w:ascii="Arial" w:hAnsi="Arial"/>
-                <w:sz w:val="18"/>
-                <w:szCs w:val="18"/>
-                <w:lang w:val="es-ES_tradnl"/>
-              </w:rPr>
-              <w:t xml:space="preserve">/4 </w:t>
-            </w:r>
-            <w:r>
-              <w:rPr>
-                <w:rFonts w:ascii="Arial" w:hAnsi="Arial"/>
-                <w:sz w:val="18"/>
-                <w:szCs w:val="18"/>
-                <w:lang w:val="es-ES_tradnl"/>
-              </w:rPr>
-              <w:t xml:space="preserve"> </w:t>
+            <w:r>
+              <w:rPr>
+                <w:rFonts w:ascii="Arial" w:hAnsi="Arial"/>
+                <w:sz w:val="18"/>
+                <w:szCs w:val="18"/>
+                <w:lang w:val="es-ES_tradnl"/>
+              </w:rPr>
+              <w:t xml:space="preserve"> tan 240°</w:t>
             </w:r>
           </w:p>
         </w:tc>
@@ -3398,12 +3285,21 @@
             </w:pPr>
             <w:r>
               <w:rPr>
-                <w:rFonts w:ascii="Arial" w:hAnsi="Arial"/>
-                <w:sz w:val="18"/>
-                <w:szCs w:val="18"/>
-                <w:lang w:val="es-ES_tradnl"/>
-              </w:rPr>
-              <w:t>-1</w:t>
+                <w:rFonts w:ascii="Arial" w:hAnsi="Arial" w:cs="Arial"/>
+                <w:sz w:val="18"/>
+                <w:szCs w:val="18"/>
+                <w:lang w:val="es-ES_tradnl"/>
+              </w:rPr>
+              <w:t>√</w:t>
+            </w:r>
+            <w:r>
+              <w:rPr>
+                <w:rFonts w:ascii="Arial" w:hAnsi="Arial"/>
+                <w:sz w:val="18"/>
+                <w:szCs w:val="18"/>
+                <w:lang w:val="es-ES_tradnl"/>
+              </w:rPr>
+              <w:t>3</w:t>
             </w:r>
           </w:p>
         </w:tc>
@@ -3432,6 +3328,7 @@
                 <w:szCs w:val="18"/>
                 <w:lang w:val="es-ES_tradnl"/>
               </w:rPr>
+              <w:lastRenderedPageBreak/>
               <w:t>5</w:t>
             </w:r>
           </w:p>
@@ -3451,6 +3348,15 @@
                 <w:lang w:val="es-ES_tradnl"/>
               </w:rPr>
             </w:pPr>
+            <w:r>
+              <w:rPr>
+                <w:rFonts w:ascii="Arial" w:hAnsi="Arial"/>
+                <w:sz w:val="18"/>
+                <w:szCs w:val="18"/>
+                <w:lang w:val="es-ES_tradnl"/>
+              </w:rPr>
+              <w:t xml:space="preserve"> </w:t>
+            </w:r>
             <w:proofErr w:type="spellStart"/>
             <w:r>
               <w:rPr>
@@ -3459,7 +3365,7 @@
                 <w:szCs w:val="18"/>
                 <w:lang w:val="es-ES_tradnl"/>
               </w:rPr>
-              <w:t>sec</w:t>
+              <w:t>sen</w:t>
             </w:r>
             <w:proofErr w:type="spellEnd"/>
             <w:r>
@@ -3469,43 +3375,7 @@
                 <w:szCs w:val="18"/>
                 <w:lang w:val="es-ES_tradnl"/>
               </w:rPr>
-              <w:t xml:space="preserve"> </w:t>
-            </w:r>
-            <w:r>
-              <w:rPr>
-                <w:rFonts w:ascii="Arial" w:hAnsi="Arial"/>
-                <w:sz w:val="18"/>
-                <w:szCs w:val="18"/>
-                <w:lang w:val="es-ES_tradnl"/>
-              </w:rPr>
-              <w:t>3</w:t>
-            </w:r>
-            <w:r>
-              <w:rPr>
-                <w:rFonts w:ascii="Arial" w:hAnsi="Arial" w:cs="Arial"/>
-                <w:sz w:val="18"/>
-                <w:szCs w:val="18"/>
-                <w:lang w:val="es-ES_tradnl"/>
-              </w:rPr>
-              <w:t>π</w:t>
-            </w:r>
-            <w:r>
-              <w:rPr>
-                <w:rFonts w:ascii="Arial" w:hAnsi="Arial"/>
-                <w:sz w:val="18"/>
-                <w:szCs w:val="18"/>
-                <w:lang w:val="es-ES_tradnl"/>
-              </w:rPr>
-              <w:t xml:space="preserve">/4 </w:t>
-            </w:r>
-            <w:r>
-              <w:rPr>
-                <w:rFonts w:ascii="Arial" w:hAnsi="Arial"/>
-                <w:sz w:val="18"/>
-                <w:szCs w:val="18"/>
-                <w:lang w:val="es-ES_tradnl"/>
-              </w:rPr>
-              <w:t xml:space="preserve"> </w:t>
+              <w:t xml:space="preserve"> 240°</w:t>
             </w:r>
           </w:p>
         </w:tc>
@@ -3525,20 +3395,20 @@
             </w:pPr>
             <w:r>
               <w:rPr>
+                <w:rFonts w:ascii="Arial" w:hAnsi="Arial"/>
+                <w:sz w:val="18"/>
+                <w:szCs w:val="18"/>
+                <w:lang w:val="es-ES_tradnl"/>
+              </w:rPr>
+              <w:t>-</w:t>
+            </w:r>
+            <w:r>
+              <w:rPr>
                 <w:rFonts w:ascii="Arial" w:hAnsi="Arial" w:cs="Arial"/>
                 <w:sz w:val="18"/>
                 <w:szCs w:val="18"/>
                 <w:lang w:val="es-ES_tradnl"/>
               </w:rPr>
-              <w:t>-</w:t>
-            </w:r>
-            <w:r>
-              <w:rPr>
-                <w:rFonts w:ascii="Arial" w:hAnsi="Arial" w:cs="Arial"/>
-                <w:sz w:val="18"/>
-                <w:szCs w:val="18"/>
-                <w:lang w:val="es-ES_tradnl"/>
-              </w:rPr>
               <w:t>√</w:t>
             </w:r>
             <w:r>
@@ -3548,7 +3418,7 @@
                 <w:szCs w:val="18"/>
                 <w:lang w:val="es-ES_tradnl"/>
               </w:rPr>
-              <w:t>2</w:t>
+              <w:t>3/ 2</w:t>
             </w:r>
           </w:p>
         </w:tc>
@@ -3604,7 +3474,7 @@
                 <w:szCs w:val="18"/>
                 <w:lang w:val="es-ES_tradnl"/>
               </w:rPr>
-              <w:t>cosec</w:t>
+              <w:t>cos</w:t>
             </w:r>
             <w:proofErr w:type="spellEnd"/>
             <w:r>
@@ -3614,34 +3484,7 @@
                 <w:szCs w:val="18"/>
                 <w:lang w:val="es-ES_tradnl"/>
               </w:rPr>
-              <w:t xml:space="preserve"> </w:t>
-            </w:r>
-            <w:r>
-              <w:rPr>
-                <w:rFonts w:ascii="Arial" w:hAnsi="Arial"/>
-                <w:sz w:val="18"/>
-                <w:szCs w:val="18"/>
-                <w:lang w:val="es-ES_tradnl"/>
-              </w:rPr>
-              <w:t>3</w:t>
-            </w:r>
-            <w:r>
-              <w:rPr>
-                <w:rFonts w:ascii="Arial" w:hAnsi="Arial" w:cs="Arial"/>
-                <w:sz w:val="18"/>
-                <w:szCs w:val="18"/>
-                <w:lang w:val="es-ES_tradnl"/>
-              </w:rPr>
-              <w:t>π</w:t>
-            </w:r>
-            <w:r>
-              <w:rPr>
-                <w:rFonts w:ascii="Arial" w:hAnsi="Arial"/>
-                <w:sz w:val="18"/>
-                <w:szCs w:val="18"/>
-                <w:lang w:val="es-ES_tradnl"/>
-              </w:rPr>
-              <w:t>/4</w:t>
+              <w:t xml:space="preserve"> 240°</w:t>
             </w:r>
           </w:p>
         </w:tc>
@@ -3661,21 +3504,12 @@
             </w:pPr>
             <w:r>
               <w:rPr>
-                <w:rFonts w:ascii="Arial" w:hAnsi="Arial" w:cs="Arial"/>
-                <w:sz w:val="18"/>
-                <w:szCs w:val="18"/>
-                <w:lang w:val="es-ES_tradnl"/>
-              </w:rPr>
-              <w:t>√</w:t>
-            </w:r>
-            <w:r>
-              <w:rPr>
-                <w:rFonts w:ascii="Arial" w:hAnsi="Arial"/>
-                <w:sz w:val="18"/>
-                <w:szCs w:val="18"/>
-                <w:lang w:val="es-ES_tradnl"/>
-              </w:rPr>
-              <w:t xml:space="preserve">2 </w:t>
+                <w:rFonts w:ascii="Arial" w:hAnsi="Arial"/>
+                <w:sz w:val="18"/>
+                <w:szCs w:val="18"/>
+                <w:lang w:val="es-ES_tradnl"/>
+              </w:rPr>
+              <w:t>-1/2</w:t>
             </w:r>
           </w:p>
         </w:tc>
@@ -3827,10 +3661,10 @@
 <file path=word/numbering.xml><?xml version="1.0" encoding="utf-8"?>
 <w:numbering xmlns:wpc="http://schemas.microsoft.com/office/word/2010/wordprocessingCanvas" xmlns:mc="http://schemas.openxmlformats.org/markup-compatibility/2006" xmlns:o="urn:schemas-microsoft-com:office:office" xmlns:r="http://schemas.openxmlformats.org/officeDocument/2006/relationships" xmlns:m="http://schemas.openxmlformats.org/officeDocument/2006/math" xmlns:v="urn:schemas-microsoft-com:vml" xmlns:wp14="http://schemas.microsoft.com/office/word/2010/wordprocessingDrawing" xmlns:wp="http://schemas.openxmlformats.org/drawingml/2006/wordprocessingDrawing" xmlns:w10="urn:schemas-microsoft-com:office:word" xmlns:w="http://schemas.openxmlformats.org/wordprocessingml/2006/main" xmlns:w14="http://schemas.microsoft.com/office/word/2010/wordml" xmlns:w15="http://schemas.microsoft.com/office/word/2012/wordml" xmlns:wpg="http://schemas.microsoft.com/office/word/2010/wordprocessingGroup" xmlns:wpi="http://schemas.microsoft.com/office/word/2010/wordprocessingInk" xmlns:wne="http://schemas.microsoft.com/office/word/2006/wordml" xmlns:wps="http://schemas.microsoft.com/office/word/2010/wordprocessingShape" mc:Ignorable="w14 w15 wp14">
   <w:abstractNum w:abstractNumId="0">
-    <w:nsid w:val="70D55DD3"/>
+    <w:nsid w:val="060E7C08"/>
     <w:multiLevelType w:val="hybridMultilevel"/>
-    <w:tmpl w:val="102A64EC"/>
-    <w:lvl w:ilvl="0" w:tplc="1D328C34">
+    <w:tmpl w:val="B89CDCA8"/>
+    <w:lvl w:ilvl="0" w:tplc="E95AC51E">
       <w:numFmt w:val="bullet"/>
       <w:lvlText w:val="-"/>
       <w:lvlJc w:val="left"/>
@@ -3938,123 +3772,8 @@
       </w:rPr>
     </w:lvl>
   </w:abstractNum>
-  <w:abstractNum w:abstractNumId="1">
-    <w:nsid w:val="785076F7"/>
-    <w:multiLevelType w:val="hybridMultilevel"/>
-    <w:tmpl w:val="DF50BB6A"/>
-    <w:lvl w:ilvl="0" w:tplc="EFC8723C">
-      <w:numFmt w:val="bullet"/>
-      <w:lvlText w:val="-"/>
-      <w:lvlJc w:val="left"/>
-      <w:pPr>
-        <w:ind w:left="1080" w:hanging="360"/>
-      </w:pPr>
-      <w:rPr>
-        <w:rFonts w:ascii="Arial" w:eastAsiaTheme="minorEastAsia" w:hAnsi="Arial" w:cs="Arial" w:hint="default"/>
-      </w:rPr>
-    </w:lvl>
-    <w:lvl w:ilvl="1" w:tplc="240A0003" w:tentative="1">
-      <w:start w:val="1"/>
-      <w:numFmt w:val="bullet"/>
-      <w:lvlText w:val="o"/>
-      <w:lvlJc w:val="left"/>
-      <w:pPr>
-        <w:ind w:left="1800" w:hanging="360"/>
-      </w:pPr>
-      <w:rPr>
-        <w:rFonts w:ascii="Courier New" w:hAnsi="Courier New" w:cs="Courier New" w:hint="default"/>
-      </w:rPr>
-    </w:lvl>
-    <w:lvl w:ilvl="2" w:tplc="240A0005" w:tentative="1">
-      <w:start w:val="1"/>
-      <w:numFmt w:val="bullet"/>
-      <w:lvlText w:val=""/>
-      <w:lvlJc w:val="left"/>
-      <w:pPr>
-        <w:ind w:left="2520" w:hanging="360"/>
-      </w:pPr>
-      <w:rPr>
-        <w:rFonts w:ascii="Wingdings" w:hAnsi="Wingdings" w:hint="default"/>
-      </w:rPr>
-    </w:lvl>
-    <w:lvl w:ilvl="3" w:tplc="240A0001" w:tentative="1">
-      <w:start w:val="1"/>
-      <w:numFmt w:val="bullet"/>
-      <w:lvlText w:val=""/>
-      <w:lvlJc w:val="left"/>
-      <w:pPr>
-        <w:ind w:left="3240" w:hanging="360"/>
-      </w:pPr>
-      <w:rPr>
-        <w:rFonts w:ascii="Symbol" w:hAnsi="Symbol" w:hint="default"/>
-      </w:rPr>
-    </w:lvl>
-    <w:lvl w:ilvl="4" w:tplc="240A0003" w:tentative="1">
-      <w:start w:val="1"/>
-      <w:numFmt w:val="bullet"/>
-      <w:lvlText w:val="o"/>
-      <w:lvlJc w:val="left"/>
-      <w:pPr>
-        <w:ind w:left="3960" w:hanging="360"/>
-      </w:pPr>
-      <w:rPr>
-        <w:rFonts w:ascii="Courier New" w:hAnsi="Courier New" w:cs="Courier New" w:hint="default"/>
-      </w:rPr>
-    </w:lvl>
-    <w:lvl w:ilvl="5" w:tplc="240A0005" w:tentative="1">
-      <w:start w:val="1"/>
-      <w:numFmt w:val="bullet"/>
-      <w:lvlText w:val=""/>
-      <w:lvlJc w:val="left"/>
-      <w:pPr>
-        <w:ind w:left="4680" w:hanging="360"/>
-      </w:pPr>
-      <w:rPr>
-        <w:rFonts w:ascii="Wingdings" w:hAnsi="Wingdings" w:hint="default"/>
-      </w:rPr>
-    </w:lvl>
-    <w:lvl w:ilvl="6" w:tplc="240A0001" w:tentative="1">
-      <w:start w:val="1"/>
-      <w:numFmt w:val="bullet"/>
-      <w:lvlText w:val=""/>
-      <w:lvlJc w:val="left"/>
-      <w:pPr>
-        <w:ind w:left="5400" w:hanging="360"/>
-      </w:pPr>
-      <w:rPr>
-        <w:rFonts w:ascii="Symbol" w:hAnsi="Symbol" w:hint="default"/>
-      </w:rPr>
-    </w:lvl>
-    <w:lvl w:ilvl="7" w:tplc="240A0003" w:tentative="1">
-      <w:start w:val="1"/>
-      <w:numFmt w:val="bullet"/>
-      <w:lvlText w:val="o"/>
-      <w:lvlJc w:val="left"/>
-      <w:pPr>
-        <w:ind w:left="6120" w:hanging="360"/>
-      </w:pPr>
-      <w:rPr>
-        <w:rFonts w:ascii="Courier New" w:hAnsi="Courier New" w:cs="Courier New" w:hint="default"/>
-      </w:rPr>
-    </w:lvl>
-    <w:lvl w:ilvl="8" w:tplc="240A0005" w:tentative="1">
-      <w:start w:val="1"/>
-      <w:numFmt w:val="bullet"/>
-      <w:lvlText w:val=""/>
-      <w:lvlJc w:val="left"/>
-      <w:pPr>
-        <w:ind w:left="6840" w:hanging="360"/>
-      </w:pPr>
-      <w:rPr>
-        <w:rFonts w:ascii="Wingdings" w:hAnsi="Wingdings" w:hint="default"/>
-      </w:rPr>
-    </w:lvl>
-  </w:abstractNum>
   <w:num w:numId="1">
     <w:abstractNumId w:val="0"/>
-  </w:num>
-  <w:num w:numId="2">
-    <w:abstractNumId w:val="1"/>
   </w:num>
 </w:numbering>
 </file>

</xml_diff>